<commit_message>
Minor changes: Commented out parts referring to Employee class in web/WEB-INF/rest-context.xml and web/WEB-INF/rest-servlet.xml
Modified Status document

Minor changes in retutn value of run SRMGetRequest() function on error.
</commit_message>
<xml_diff>
--- a/Status Report for ESG.docx
+++ b/Status Report for ESG.docx
@@ -125,12 +125,8 @@
     </w:p>
     <w:p>
       <w:pPr>
-        <w:pStyle w:val="ListParagraph"/>
-        <w:numPr>
-          <w:ilvl w:val="1"/>
-          <w:numId w:val="3"/>
-        </w:numPr>
-        <w:spacing w:after="120"/>
+        <w:spacing w:after="120"/>
+        <w:ind w:left="1080"/>
       </w:pPr>
       <w:proofErr w:type="spellStart"/>
       <w:proofErr w:type="gramStart"/>
@@ -190,12 +186,8 @@
     </w:p>
     <w:p>
       <w:pPr>
-        <w:pStyle w:val="ListParagraph"/>
-        <w:numPr>
-          <w:ilvl w:val="1"/>
-          <w:numId w:val="3"/>
-        </w:numPr>
-        <w:spacing w:after="120"/>
+        <w:spacing w:after="120"/>
+        <w:ind w:left="1080"/>
       </w:pPr>
       <w:r>
         <w:t xml:space="preserve">cd </w:t>
@@ -221,12 +213,8 @@
     </w:p>
     <w:p>
       <w:pPr>
-        <w:pStyle w:val="ListParagraph"/>
-        <w:numPr>
-          <w:ilvl w:val="1"/>
-          <w:numId w:val="3"/>
-        </w:numPr>
-        <w:spacing w:after="120"/>
+        <w:spacing w:after="120"/>
+        <w:ind w:left="1080"/>
       </w:pPr>
       <w:proofErr w:type="spellStart"/>
       <w:r>
@@ -244,13 +232,10 @@
     </w:p>
     <w:p>
       <w:pPr>
-        <w:pStyle w:val="ListParagraph"/>
-        <w:numPr>
-          <w:ilvl w:val="1"/>
-          <w:numId w:val="3"/>
-        </w:numPr>
-        <w:spacing w:after="120"/>
-      </w:pPr>
+        <w:spacing w:after="120"/>
+        <w:ind w:left="1080"/>
+      </w:pPr>
+      <w:proofErr w:type="gramStart"/>
       <w:r>
         <w:t xml:space="preserve">In eclipse import project from the </w:t>
       </w:r>
@@ -262,15 +247,12 @@
       <w:r>
         <w:t xml:space="preserve"> project.</w:t>
       </w:r>
-    </w:p>
-    <w:p>
-      <w:pPr>
-        <w:pStyle w:val="ListParagraph"/>
-        <w:numPr>
-          <w:ilvl w:val="1"/>
-          <w:numId w:val="3"/>
-        </w:numPr>
-        <w:spacing w:after="120"/>
+      <w:proofErr w:type="gramEnd"/>
+    </w:p>
+    <w:p>
+      <w:pPr>
+        <w:spacing w:after="120"/>
+        <w:ind w:left="1080"/>
       </w:pPr>
       <w:r>
         <w:t>Properties&gt;java build path&gt;</w:t>
@@ -307,12 +289,8 @@
     </w:p>
     <w:p>
       <w:pPr>
-        <w:pStyle w:val="ListParagraph"/>
-        <w:numPr>
-          <w:ilvl w:val="1"/>
-          <w:numId w:val="3"/>
-        </w:numPr>
-        <w:spacing w:after="120"/>
+        <w:spacing w:after="120"/>
+        <w:ind w:left="1080"/>
       </w:pPr>
       <w:proofErr w:type="spellStart"/>
       <w:proofErr w:type="gramStart"/>
@@ -332,12 +310,8 @@
     </w:p>
     <w:p>
       <w:pPr>
-        <w:pStyle w:val="ListParagraph"/>
-        <w:numPr>
-          <w:ilvl w:val="1"/>
-          <w:numId w:val="3"/>
-        </w:numPr>
-        <w:spacing w:after="120"/>
+        <w:spacing w:after="120"/>
+        <w:ind w:left="1080"/>
       </w:pPr>
       <w:proofErr w:type="spellStart"/>
       <w:proofErr w:type="gramStart"/>
@@ -378,12 +352,8 @@
     </w:p>
     <w:p>
       <w:pPr>
-        <w:pStyle w:val="ListParagraph"/>
-        <w:numPr>
-          <w:ilvl w:val="1"/>
-          <w:numId w:val="3"/>
-        </w:numPr>
-        <w:spacing w:after="120"/>
+        <w:spacing w:after="120"/>
+        <w:ind w:left="1080"/>
       </w:pPr>
       <w:proofErr w:type="gramStart"/>
       <w:r>
@@ -425,13 +395,10 @@
     </w:p>
     <w:p>
       <w:pPr>
-        <w:pStyle w:val="ListParagraph"/>
-        <w:numPr>
-          <w:ilvl w:val="1"/>
-          <w:numId w:val="3"/>
-        </w:numPr>
-        <w:spacing w:after="120"/>
-      </w:pPr>
+        <w:spacing w:after="120"/>
+        <w:ind w:left="1080"/>
+      </w:pPr>
+      <w:bookmarkStart w:id="0" w:name="_GoBack"/>
       <w:r>
         <w:t xml:space="preserve">All jars from </w:t>
       </w:r>
@@ -454,15 +421,15 @@
     </w:p>
     <w:p>
       <w:pPr>
-        <w:pStyle w:val="ListParagraph"/>
-        <w:numPr>
-          <w:ilvl w:val="1"/>
-          <w:numId w:val="3"/>
-        </w:numPr>
-        <w:spacing w:after="120"/>
-      </w:pPr>
-      <w:r>
-        <w:t>All jars from lib/fetched/compile folder</w:t>
+        <w:spacing w:after="120"/>
+        <w:ind w:left="1080"/>
+      </w:pPr>
+      <w:r>
+        <w:t xml:space="preserve">All </w:t>
+      </w:r>
+      <w:bookmarkEnd w:id="0"/>
+      <w:r>
+        <w:t>jars from lib/fetched/compile folder</w:t>
       </w:r>
     </w:p>
     <w:p>
@@ -985,6 +952,7 @@
         <w:rPr>
           <w:b/>
         </w:rPr>
+        <w:lastRenderedPageBreak/>
         <w:t>Instructions for generating certificate manually:</w:t>
       </w:r>
     </w:p>
@@ -1047,7 +1015,6 @@
         <w:spacing w:after="120"/>
       </w:pPr>
       <w:r>
-        <w:lastRenderedPageBreak/>
         <w:t>Generate new certificate</w:t>
       </w:r>
       <w:r>
@@ -1109,8 +1076,6 @@
       <w:pPr>
         <w:spacing w:after="120"/>
       </w:pPr>
-      <w:bookmarkStart w:id="0" w:name="_GoBack"/>
-      <w:bookmarkEnd w:id="0"/>
     </w:p>
     <w:p>
       <w:pPr>
@@ -1556,6 +1521,7 @@
         <w:ind w:firstLine="360"/>
       </w:pPr>
       <w:r>
+        <w:lastRenderedPageBreak/>
         <w:t>Following the method samples provided with the API, first establish a connection with the server</w:t>
       </w:r>
       <w:r>
@@ -1600,7 +1566,6 @@
         <w:ind w:firstLine="360"/>
       </w:pPr>
       <w:r>
-        <w:lastRenderedPageBreak/>
         <w:t>Then periodically check the status of the request (polling) as long as we have confirmation of success or failure. After that send an email to the user notifying him</w:t>
       </w:r>
       <w:r>
@@ -1992,6 +1957,7 @@
         <w:ind w:firstLine="360"/>
       </w:pPr>
       <w:r>
+        <w:lastRenderedPageBreak/>
         <w:t>-</w:t>
       </w:r>
       <w:proofErr w:type="gramStart"/>
@@ -2050,7 +2016,6 @@
         <w:ind w:firstLine="360"/>
       </w:pPr>
       <w:r>
-        <w:lastRenderedPageBreak/>
         <w:t>-</w:t>
       </w:r>
       <w:proofErr w:type="gramStart"/>

</xml_diff>

<commit_message>
Changes in status file regarding last version in which outputs and errors were reflected in tomcat logs.
</commit_message>
<xml_diff>
--- a/Status Report for ESG.docx
+++ b/Status Report for ESG.docx
@@ -398,7 +398,6 @@
         <w:spacing w:after="120"/>
         <w:ind w:left="1080"/>
       </w:pPr>
-      <w:bookmarkStart w:id="0" w:name="_GoBack"/>
       <w:r>
         <w:t xml:space="preserve">All jars from </w:t>
       </w:r>
@@ -425,11 +424,7 @@
         <w:ind w:left="1080"/>
       </w:pPr>
       <w:r>
-        <w:t xml:space="preserve">All </w:t>
-      </w:r>
-      <w:bookmarkEnd w:id="0"/>
-      <w:r>
-        <w:t>jars from lib/fetched/compile folder</w:t>
+        <w:t>All jars from lib/fetched/compile folder</w:t>
       </w:r>
     </w:p>
     <w:p>
@@ -2142,6 +2137,66 @@
       <w:r>
         <w:t>.</w:t>
       </w:r>
+    </w:p>
+    <w:p/>
+    <w:p>
+      <w:pPr>
+        <w:rPr>
+          <w:sz w:val="32"/>
+        </w:rPr>
+      </w:pPr>
+      <w:r>
+        <w:rPr>
+          <w:sz w:val="32"/>
+        </w:rPr>
+        <w:t>IMPORTANT:</w:t>
+      </w:r>
+    </w:p>
+    <w:p>
+      <w:r>
+        <w:t xml:space="preserve">Error on </w:t>
+      </w:r>
+      <w:r>
+        <w:t xml:space="preserve">tomcat log files: Print statements and stack trace aren’t reflected on the tomcat log files. The last working commit in which the stack trace was seen in the log files was: </w:t>
+      </w:r>
+      <w:r>
+        <w:t>commit 0a2414ea2955454e2f08e8c1cda4809afda99e20</w:t>
+      </w:r>
+      <w:r>
+        <w:t>.</w:t>
+      </w:r>
+    </w:p>
+    <w:p/>
+    <w:p>
+      <w:r>
+        <w:t xml:space="preserve">Posts on </w:t>
+      </w:r>
+      <w:proofErr w:type="spellStart"/>
+      <w:r>
+        <w:t>httpg</w:t>
+      </w:r>
+      <w:proofErr w:type="spellEnd"/>
+      <w:r>
+        <w:t xml:space="preserve"> error:</w:t>
+      </w:r>
+    </w:p>
+    <w:p>
+      <w:hyperlink r:id="rId7" w:history="1">
+        <w:r>
+          <w:rPr>
+            <w:rStyle w:val="Hyperlink"/>
+          </w:rPr>
+          <w:t>http://mail-archives.apache.org/mod_mbox/tomcat-users/200903.mbox/%3c8baedd360903110412g743ddd43t263ecb513e08b004@mail.gmail.com%3e</w:t>
+        </w:r>
+      </w:hyperlink>
+    </w:p>
+    <w:p/>
+    <w:p>
+      <w:r>
+        <w:t>http://osdir.com/ml/users-tomcat.apache.org/2009-03/msg00617.html</w:t>
+      </w:r>
+      <w:bookmarkStart w:id="0" w:name="_GoBack"/>
+      <w:bookmarkEnd w:id="0"/>
     </w:p>
     <w:p/>
     <w:sectPr>

</xml_diff>